<commit_message>
Added 1 more step to custom Tile
</commit_message>
<xml_diff>
--- a/Documentation/O365 Tiles.docx
+++ b/Documentation/O365 Tiles.docx
@@ -51,35 +51,104 @@
           <w:sz w:val="56"/>
           <w:szCs w:val="56"/>
         </w:rPr>
+        <w:t xml:space="preserve"> O365 App Launcher</w:t>
+      </w:r>
+    </w:p>
+    <w:p>
+      <w:pPr>
+        <w:spacing w:after="0" w:line="240" w:lineRule="auto"/>
+        <w:rPr>
+          <w:b/>
+          <w:u w:val="single"/>
+        </w:rPr>
+      </w:pPr>
+    </w:p>
+    <w:p>
+      <w:pPr>
+        <w:spacing w:after="0" w:line="240" w:lineRule="auto"/>
+      </w:pPr>
+      <w:r>
+        <w:t>You can add your own custom T</w:t>
+      </w:r>
+      <w:r>
+        <w:t xml:space="preserve">iles to the app launcher that point to SharePoint sites, external sites, legacy apps, and more. The custom </w:t>
+      </w:r>
+      <w:r>
+        <w:t>T</w:t>
+      </w:r>
+      <w:r>
+        <w:t>ile appears under the app launcher's All apps, but you can pin it to the Home apps.</w:t>
+      </w:r>
+      <w:r>
         <w:t xml:space="preserve"> </w:t>
       </w:r>
-      <w:r>
-        <w:rPr>
-          <w:rFonts w:asciiTheme="majorHAnsi" w:eastAsiaTheme="majorEastAsia" w:hAnsiTheme="majorHAnsi" w:cstheme="majorBidi"/>
-          <w:spacing w:val="-10"/>
-          <w:kern w:val="28"/>
-          <w:sz w:val="56"/>
-          <w:szCs w:val="56"/>
-        </w:rPr>
-        <w:t>O365 App Launcher</w:t>
-      </w:r>
-    </w:p>
-    <w:p>
-      <w:pPr>
-        <w:spacing w:after="0" w:line="240" w:lineRule="auto"/>
-        <w:rPr>
-          <w:b/>
-          <w:u w:val="single"/>
-        </w:rPr>
-      </w:pPr>
-    </w:p>
-    <w:p>
-      <w:pPr>
-        <w:spacing w:after="0" w:line="240" w:lineRule="auto"/>
-      </w:pPr>
-      <w:r>
-        <w:t>You can add your own custom tiles to the app launcher that point to SharePoint sites, external sites, legacy apps, and more. The custom tile appears under the app launcher's All apps, but you can pin it to the Home apps and instruct your users to do the same. This makes it easy to find the relevant sites, apps, and resources to do your job. </w:t>
-      </w:r>
+    </w:p>
+    <w:p>
+      <w:pPr>
+        <w:spacing w:after="0" w:line="240" w:lineRule="auto"/>
+      </w:pPr>
+    </w:p>
+    <w:p>
+      <w:pPr>
+        <w:spacing w:after="0" w:line="240" w:lineRule="auto"/>
+        <w:rPr>
+          <w:b/>
+        </w:rPr>
+      </w:pPr>
+      <w:r>
+        <w:rPr>
+          <w:b/>
+        </w:rPr>
+        <w:t xml:space="preserve">Note : </w:t>
+      </w:r>
+      <w:r>
+        <w:rPr>
+          <w:b/>
+        </w:rPr>
+        <w:t> </w:t>
+      </w:r>
+      <w:r>
+        <w:rPr>
+          <w:b/>
+        </w:rPr>
+        <w:t>Still O365 doesn’t support Admin user to pin custom Tiles to all users, but it’</w:t>
+      </w:r>
+      <w:r>
+        <w:rPr>
+          <w:b/>
+        </w:rPr>
+        <w:t>s in the O365 roadmap</w:t>
+      </w:r>
+      <w:r>
+        <w:rPr>
+          <w:b/>
+        </w:rPr>
+        <w:t>.</w:t>
+      </w:r>
+    </w:p>
+    <w:p>
+      <w:pPr>
+        <w:spacing w:after="0" w:line="240" w:lineRule="auto"/>
+        <w:rPr>
+          <w:b/>
+        </w:rPr>
+      </w:pPr>
+      <w:hyperlink r:id="rId7" w:history="1">
+        <w:r>
+          <w:rPr>
+            <w:rStyle w:val="Hyperlink"/>
+          </w:rPr>
+          <w:t>https://products.office.com/en-us/business/office-365-roadmap</w:t>
+        </w:r>
+      </w:hyperlink>
+    </w:p>
+    <w:p>
+      <w:pPr>
+        <w:spacing w:after="0" w:line="240" w:lineRule="auto"/>
+        <w:rPr>
+          <w:b/>
+        </w:rPr>
+      </w:pPr>
     </w:p>
     <w:p>
       <w:pPr>
@@ -122,6 +191,31 @@
       </w:pPr>
       <w:r>
         <w:t>Promote the Tile to the Home tab</w:t>
+      </w:r>
+    </w:p>
+    <w:p>
+      <w:pPr>
+        <w:pStyle w:val="ListParagraph"/>
+        <w:numPr>
+          <w:ilvl w:val="0"/>
+          <w:numId w:val="5"/>
+        </w:numPr>
+        <w:spacing w:after="0" w:line="240" w:lineRule="auto"/>
+      </w:pPr>
+      <w:r>
+        <w:t xml:space="preserve">Rearrange </w:t>
+      </w:r>
+      <w:r>
+        <w:t>custom</w:t>
+      </w:r>
+      <w:r>
+        <w:t xml:space="preserve"> </w:t>
+      </w:r>
+      <w:r>
+        <w:t>T</w:t>
+      </w:r>
+      <w:r>
+        <w:t>ile</w:t>
       </w:r>
     </w:p>
     <w:p>
@@ -371,7 +465,7 @@
                     <pic:cNvPicPr/>
                   </pic:nvPicPr>
                   <pic:blipFill>
-                    <a:blip r:embed="rId7">
+                    <a:blip r:embed="rId8">
                       <a:extLst>
                         <a:ext uri="{28A0092B-C50C-407E-A947-70E740481C1C}">
                           <a14:useLocalDpi xmlns:a14="http://schemas.microsoft.com/office/drawing/2010/main" val="0"/>
@@ -501,7 +595,7 @@
                     <pic:cNvPicPr/>
                   </pic:nvPicPr>
                   <pic:blipFill>
-                    <a:blip r:embed="rId8" cstate="print">
+                    <a:blip r:embed="rId9" cstate="print">
                       <a:extLst>
                         <a:ext uri="{28A0092B-C50C-407E-A947-70E740481C1C}">
                           <a14:useLocalDpi xmlns:a14="http://schemas.microsoft.com/office/drawing/2010/main" val="0"/>
@@ -641,7 +735,6 @@
           <w:rFonts w:eastAsia="Times New Roman" w:cs="Segoe UI"/>
           <w:color w:val="2F2F2F"/>
         </w:rPr>
-        <w:lastRenderedPageBreak/>
         <w:t>Enter a </w:t>
       </w:r>
       <w:r>
@@ -791,15 +884,7 @@
           <w:bCs/>
           <w:sz w:val="24"/>
         </w:rPr>
-        <w:t>2</w:t>
-      </w:r>
-      <w:r>
-        <w:rPr>
-          <w:b/>
-          <w:bCs/>
-          <w:sz w:val="24"/>
-        </w:rPr>
-        <w:t xml:space="preserve">.     </w:t>
+        <w:t xml:space="preserve">2.     </w:t>
       </w:r>
       <w:r>
         <w:rPr>
@@ -946,7 +1031,7 @@
                     <pic:cNvPicPr/>
                   </pic:nvPicPr>
                   <pic:blipFill>
-                    <a:blip r:embed="rId9">
+                    <a:blip r:embed="rId10">
                       <a:extLst>
                         <a:ext uri="{28A0092B-C50C-407E-A947-70E740481C1C}">
                           <a14:useLocalDpi xmlns:a14="http://schemas.microsoft.com/office/drawing/2010/main" val="0"/>
@@ -1000,6 +1085,119 @@
       <w:pPr>
         <w:spacing w:after="0" w:line="240" w:lineRule="auto"/>
         <w:rPr>
+          <w:b/>
+          <w:bCs/>
+          <w:sz w:val="24"/>
+        </w:rPr>
+      </w:pPr>
+      <w:r>
+        <w:rPr>
+          <w:b/>
+          <w:bCs/>
+          <w:sz w:val="24"/>
+        </w:rPr>
+        <w:t>3</w:t>
+      </w:r>
+      <w:r>
+        <w:rPr>
+          <w:b/>
+          <w:bCs/>
+          <w:sz w:val="24"/>
+        </w:rPr>
+        <w:t xml:space="preserve">.     </w:t>
+      </w:r>
+      <w:r>
+        <w:rPr>
+          <w:b/>
+          <w:bCs/>
+          <w:sz w:val="24"/>
+        </w:rPr>
+        <w:t>Rearrange custom Tile</w:t>
+      </w:r>
+    </w:p>
+    <w:p>
+      <w:pPr>
+        <w:spacing w:after="0" w:line="240" w:lineRule="auto"/>
+        <w:rPr>
+          <w:b/>
+          <w:bCs/>
+          <w:sz w:val="24"/>
+        </w:rPr>
+      </w:pPr>
+    </w:p>
+    <w:p>
+      <w:pPr>
+        <w:pStyle w:val="ListParagraph"/>
+        <w:numPr>
+          <w:ilvl w:val="0"/>
+          <w:numId w:val="6"/>
+        </w:numPr>
+        <w:shd w:val="clear" w:color="auto" w:fill="FFFFFF"/>
+        <w:spacing w:after="0" w:line="240" w:lineRule="auto"/>
+        <w:rPr>
+          <w:rFonts w:cs="Segoe UI"/>
+          <w:color w:val="2F2F2F"/>
+          <w:shd w:val="clear" w:color="auto" w:fill="FFFFFF"/>
+        </w:rPr>
+      </w:pPr>
+      <w:r>
+        <w:rPr>
+          <w:rFonts w:cs="Segoe UI"/>
+          <w:color w:val="2F2F2F"/>
+          <w:shd w:val="clear" w:color="auto" w:fill="FFFFFF"/>
+        </w:rPr>
+        <w:t>Choose the Tile that you want to move.</w:t>
+      </w:r>
+    </w:p>
+    <w:p>
+      <w:pPr>
+        <w:pStyle w:val="ListParagraph"/>
+        <w:numPr>
+          <w:ilvl w:val="0"/>
+          <w:numId w:val="6"/>
+        </w:numPr>
+        <w:shd w:val="clear" w:color="auto" w:fill="FFFFFF"/>
+        <w:spacing w:after="0" w:line="240" w:lineRule="auto"/>
+        <w:rPr>
+          <w:bCs/>
+        </w:rPr>
+      </w:pPr>
+      <w:r>
+        <w:rPr>
+          <w:rFonts w:cs="Segoe UI"/>
+          <w:color w:val="2F2F2F"/>
+          <w:shd w:val="clear" w:color="auto" w:fill="FFFFFF"/>
+        </w:rPr>
+        <w:t>Drag</w:t>
+      </w:r>
+      <w:r>
+        <w:rPr>
+          <w:bCs/>
+        </w:rPr>
+        <w:t xml:space="preserve"> it to where you want it to appear on the app launcher</w:t>
+      </w:r>
+      <w:r>
+        <w:rPr>
+          <w:bCs/>
+        </w:rPr>
+        <w:t>.</w:t>
+      </w:r>
+    </w:p>
+    <w:p>
+      <w:pPr>
+        <w:tabs>
+          <w:tab w:val="left" w:pos="360"/>
+        </w:tabs>
+        <w:spacing w:after="0" w:line="240" w:lineRule="auto"/>
+        <w:rPr>
+          <w:bCs/>
+        </w:rPr>
+      </w:pPr>
+    </w:p>
+    <w:p>
+      <w:pPr>
+        <w:spacing w:after="0" w:line="240" w:lineRule="auto"/>
+        <w:rPr>
           <w:rFonts w:ascii="Segoe UI" w:eastAsia="Times New Roman" w:hAnsi="Segoe UI" w:cs="Segoe UI"/>
           <w:color w:val="2F2F2F"/>
           <w:sz w:val="24"/>
@@ -1046,6 +1244,24 @@
           <w:sz w:val="28"/>
         </w:rPr>
       </w:pPr>
+    </w:p>
+    <w:p>
+      <w:pPr>
+        <w:spacing w:after="0" w:line="240" w:lineRule="auto"/>
+        <w:rPr>
+          <w:b/>
+          <w:sz w:val="28"/>
+        </w:rPr>
+      </w:pPr>
+    </w:p>
+    <w:p>
+      <w:pPr>
+        <w:spacing w:after="0" w:line="240" w:lineRule="auto"/>
+        <w:rPr>
+          <w:b/>
+          <w:sz w:val="28"/>
+        </w:rPr>
+      </w:pPr>
       <w:bookmarkStart w:id="0" w:name="_GoBack"/>
       <w:bookmarkEnd w:id="0"/>
       <w:r>
@@ -1069,10 +1285,11 @@
       <w:pPr>
         <w:spacing w:after="0" w:line="240" w:lineRule="auto"/>
         <w:rPr>
+          <w:rStyle w:val="Hyperlink"/>
           <w:sz w:val="24"/>
         </w:rPr>
       </w:pPr>
-      <w:hyperlink r:id="rId10" w:history="1">
+      <w:hyperlink r:id="rId11" w:history="1">
         <w:r>
           <w:rPr>
             <w:rStyle w:val="Hyperlink"/>
@@ -1081,6 +1298,31 @@
           <w:t>https://support.office.com/en-us/article/Add-custom-tiles-to-the-app-launcher-1136115a-75af-4497-b693-640c4ce70bc6</w:t>
         </w:r>
       </w:hyperlink>
+    </w:p>
+    <w:p>
+      <w:pPr>
+        <w:spacing w:after="0" w:line="240" w:lineRule="auto"/>
+        <w:rPr>
+          <w:sz w:val="24"/>
+        </w:rPr>
+      </w:pPr>
+      <w:hyperlink r:id="rId12" w:history="1">
+        <w:r>
+          <w:rPr>
+            <w:rStyle w:val="Hyperlink"/>
+            <w:sz w:val="24"/>
+          </w:rPr>
+          <w:t>https://support.office.com/en-us/article/Change-the-order-of-your-tiles-on-the-Office-365-app-launcher-07a83bef-9710-4e3d-851d-419dd04201fd?ui=en-US&amp;rs=en-US&amp;ad=US</w:t>
+        </w:r>
+      </w:hyperlink>
+    </w:p>
+    <w:p>
+      <w:pPr>
+        <w:spacing w:after="0" w:line="240" w:lineRule="auto"/>
+        <w:rPr>
+          <w:sz w:val="24"/>
+        </w:rPr>
+      </w:pPr>
     </w:p>
     <w:p>
       <w:pPr>
@@ -1623,6 +1865,95 @@
           <w:tab w:val="num" w:pos="6480"/>
         </w:tabs>
         <w:ind w:left="6480" w:hanging="360"/>
+      </w:pPr>
+    </w:lvl>
+  </w:abstractNum>
+  <w:abstractNum w:abstractNumId="5" w15:restartNumberingAfterBreak="0">
+    <w:nsid w:val="77B942CC"/>
+    <w:multiLevelType w:val="hybridMultilevel"/>
+    <w:tmpl w:val="133C5232"/>
+    <w:lvl w:ilvl="0" w:tplc="04090015">
+      <w:start w:val="1"/>
+      <w:numFmt w:val="upperLetter"/>
+      <w:lvlText w:val="%1."/>
+      <w:lvlJc w:val="left"/>
+      <w:pPr>
+        <w:ind w:left="720" w:hanging="360"/>
+      </w:pPr>
+      <w:rPr>
+        <w:rFonts w:hint="default"/>
+      </w:rPr>
+    </w:lvl>
+    <w:lvl w:ilvl="1" w:tplc="04090019" w:tentative="1">
+      <w:start w:val="1"/>
+      <w:numFmt w:val="lowerLetter"/>
+      <w:lvlText w:val="%2."/>
+      <w:lvlJc w:val="left"/>
+      <w:pPr>
+        <w:ind w:left="1440" w:hanging="360"/>
+      </w:pPr>
+    </w:lvl>
+    <w:lvl w:ilvl="2" w:tplc="0409001B" w:tentative="1">
+      <w:start w:val="1"/>
+      <w:numFmt w:val="lowerRoman"/>
+      <w:lvlText w:val="%3."/>
+      <w:lvlJc w:val="right"/>
+      <w:pPr>
+        <w:ind w:left="2160" w:hanging="180"/>
+      </w:pPr>
+    </w:lvl>
+    <w:lvl w:ilvl="3" w:tplc="0409000F" w:tentative="1">
+      <w:start w:val="1"/>
+      <w:numFmt w:val="decimal"/>
+      <w:lvlText w:val="%4."/>
+      <w:lvlJc w:val="left"/>
+      <w:pPr>
+        <w:ind w:left="2880" w:hanging="360"/>
+      </w:pPr>
+    </w:lvl>
+    <w:lvl w:ilvl="4" w:tplc="04090019" w:tentative="1">
+      <w:start w:val="1"/>
+      <w:numFmt w:val="lowerLetter"/>
+      <w:lvlText w:val="%5."/>
+      <w:lvlJc w:val="left"/>
+      <w:pPr>
+        <w:ind w:left="3600" w:hanging="360"/>
+      </w:pPr>
+    </w:lvl>
+    <w:lvl w:ilvl="5" w:tplc="0409001B" w:tentative="1">
+      <w:start w:val="1"/>
+      <w:numFmt w:val="lowerRoman"/>
+      <w:lvlText w:val="%6."/>
+      <w:lvlJc w:val="right"/>
+      <w:pPr>
+        <w:ind w:left="4320" w:hanging="180"/>
+      </w:pPr>
+    </w:lvl>
+    <w:lvl w:ilvl="6" w:tplc="0409000F" w:tentative="1">
+      <w:start w:val="1"/>
+      <w:numFmt w:val="decimal"/>
+      <w:lvlText w:val="%7."/>
+      <w:lvlJc w:val="left"/>
+      <w:pPr>
+        <w:ind w:left="5040" w:hanging="360"/>
+      </w:pPr>
+    </w:lvl>
+    <w:lvl w:ilvl="7" w:tplc="04090019" w:tentative="1">
+      <w:start w:val="1"/>
+      <w:numFmt w:val="lowerLetter"/>
+      <w:lvlText w:val="%8."/>
+      <w:lvlJc w:val="left"/>
+      <w:pPr>
+        <w:ind w:left="5760" w:hanging="360"/>
+      </w:pPr>
+    </w:lvl>
+    <w:lvl w:ilvl="8" w:tplc="0409001B" w:tentative="1">
+      <w:start w:val="1"/>
+      <w:numFmt w:val="lowerRoman"/>
+      <w:lvlText w:val="%9."/>
+      <w:lvlJc w:val="right"/>
+      <w:pPr>
+        <w:ind w:left="6480" w:hanging="180"/>
       </w:pPr>
     </w:lvl>
   </w:abstractNum>
@@ -1640,6 +1971,9 @@
   </w:num>
   <w:num w:numId="5">
     <w:abstractNumId w:val="3"/>
+  </w:num>
+  <w:num w:numId="6">
+    <w:abstractNumId w:val="5"/>
   </w:num>
 </w:numbering>
 </file>
@@ -1767,6 +2101,7 @@
     <w:lsdException w:name="HTML Sample" w:semiHidden="1" w:unhideWhenUsed="1"/>
     <w:lsdException w:name="HTML Typewriter" w:semiHidden="1" w:unhideWhenUsed="1"/>
     <w:lsdException w:name="HTML Variable" w:semiHidden="1" w:unhideWhenUsed="1"/>
+    <w:lsdException w:name="Normal Table" w:semiHidden="1" w:unhideWhenUsed="1"/>
     <w:lsdException w:name="annotation subject" w:semiHidden="1" w:unhideWhenUsed="1"/>
     <w:lsdException w:name="No List" w:semiHidden="1" w:unhideWhenUsed="1"/>
     <w:lsdException w:name="Outline List 1" w:semiHidden="1" w:unhideWhenUsed="1"/>
@@ -1810,8 +2145,10 @@
     <w:lsdException w:name="Table Elegant" w:semiHidden="1" w:unhideWhenUsed="1"/>
     <w:lsdException w:name="Table Professional" w:semiHidden="1" w:unhideWhenUsed="1"/>
     <w:lsdException w:name="Table Subtle 1" w:semiHidden="1" w:unhideWhenUsed="1"/>
+    <w:lsdException w:name="Table Subtle 2" w:semiHidden="1" w:unhideWhenUsed="1"/>
     <w:lsdException w:name="Table Web 1" w:semiHidden="1" w:unhideWhenUsed="1"/>
     <w:lsdException w:name="Table Web 2" w:semiHidden="1" w:unhideWhenUsed="1"/>
+    <w:lsdException w:name="Table Web 3" w:semiHidden="1" w:unhideWhenUsed="1"/>
     <w:lsdException w:name="Balloon Text" w:semiHidden="1" w:unhideWhenUsed="1"/>
     <w:lsdException w:name="Table Grid" w:uiPriority="39"/>
     <w:lsdException w:name="Table Theme" w:semiHidden="1" w:unhideWhenUsed="1"/>
@@ -2227,6 +2564,18 @@
     <w:uiPriority w:val="99"/>
     <w:rsid w:val="00081117"/>
   </w:style>
+  <w:style w:type="character" w:styleId="UnresolvedMention">
+    <w:name w:val="Unresolved Mention"/>
+    <w:basedOn w:val="DefaultParagraphFont"/>
+    <w:uiPriority w:val="99"/>
+    <w:semiHidden/>
+    <w:unhideWhenUsed/>
+    <w:rsid w:val="000C365C"/>
+    <w:rPr>
+      <w:color w:val="808080"/>
+      <w:shd w:val="clear" w:color="auto" w:fill="E6E6E6"/>
+    </w:rPr>
+  </w:style>
 </w:styles>
 </file>
 

</xml_diff>